<commit_message>
perbaikan alur proses sistem. Pembuatan alur proses secara sederhana untuk gambaran secara garis besar, perbedaan status antrean per jenis layanan. Update pada alur sistem pelayanan terutama pada PENDAFTARAN(bisa lewat chat atau langsung, input tetap dilakukan petugas), PEMERIKSAAN(dibedakan berdasarkan jenis layanan, untuk layanan sunat ada antrean konsultasi dan tindakan)
</commit_message>
<xml_diff>
--- a/01 perancangan SIM Klinik Kendal.docx
+++ b/01 perancangan SIM Klinik Kendal.docx
@@ -761,7 +761,15 @@
           <w:szCs w:val="24"/>
           <w:lang w:val="en-US" w:eastAsia="id-ID"/>
         </w:rPr>
-        <w:t>Berikut ini alur proses secara sederhana</w:t>
+        <w:t xml:space="preserve">Berikut ini alur proses secara </w:t>
+      </w:r>
+      <w:r>
+        <w:rPr>
+          <w:rFonts w:eastAsia="Times New Roman" w:cs="Times New Roman"/>
+          <w:szCs w:val="24"/>
+          <w:lang w:val="en-US" w:eastAsia="id-ID"/>
+        </w:rPr>
+        <w:t>garis besar.</w:t>
       </w:r>
     </w:p>
     <w:p>
@@ -1468,7 +1476,7 @@
         <w:rPr>
           <w:lang w:val="en-US"/>
         </w:rPr>
-        <w:t>Berikut alur sistem pelayanan yang lebih detail dengan mencantumkan urutan aksi dan pelakunya.</w:t>
+        <w:t>Berikut alur sistem pelayanan dengan mencantumkan urutan aksi dan pelakunya.</w:t>
       </w:r>
     </w:p>
     <w:p>
@@ -1929,7 +1937,6 @@
           <w:szCs w:val="24"/>
           <w:lang w:eastAsia="id-ID"/>
         </w:rPr>
-        <w:lastRenderedPageBreak/>
         <w:t>Metode Jahit – Rp800.000</w:t>
       </w:r>
     </w:p>
@@ -1957,6 +1964,7 @@
           <w:szCs w:val="24"/>
           <w:lang w:eastAsia="id-ID"/>
         </w:rPr>
+        <w:lastRenderedPageBreak/>
         <w:t>Smart Clamp – Rp1.000.000</w:t>
       </w:r>
     </w:p>
@@ -2687,7 +2695,6 @@
         </w:numPr>
       </w:pPr>
       <w:r>
-        <w:lastRenderedPageBreak/>
         <w:t>Pembersihan luka</w:t>
       </w:r>
     </w:p>
@@ -2700,6 +2707,7 @@
         </w:numPr>
       </w:pPr>
       <w:r>
+        <w:lastRenderedPageBreak/>
         <w:t>Penggantian balutan</w:t>
       </w:r>
     </w:p>
@@ -3243,7 +3251,6 @@
         <w:rPr>
           <w:rFonts w:ascii="Segoe UI Emoji" w:hAnsi="Segoe UI Emoji" w:cs="Segoe UI Emoji"/>
         </w:rPr>
-        <w:lastRenderedPageBreak/>
         <w:t>🟦</w:t>
       </w:r>
       <w:r>
@@ -3269,6 +3276,7 @@
           <w:szCs w:val="24"/>
           <w:lang w:val="en-US" w:eastAsia="id-ID"/>
         </w:rPr>
+        <w:lastRenderedPageBreak/>
         <w:t>Daftar antrean pengambilan obat</w:t>
       </w:r>
     </w:p>
@@ -4236,7 +4244,6 @@
                 <w:szCs w:val="24"/>
                 <w:lang w:eastAsia="id-ID"/>
               </w:rPr>
-              <w:lastRenderedPageBreak/>
               <w:t>Harga jual</w:t>
             </w:r>
           </w:p>
@@ -4347,6 +4354,7 @@
                 <w:szCs w:val="24"/>
                 <w:lang w:eastAsia="id-ID"/>
               </w:rPr>
+              <w:lastRenderedPageBreak/>
               <w:t>Batas minimum stok</w:t>
             </w:r>
           </w:p>
@@ -5438,33 +5446,33 @@
           <w:szCs w:val="24"/>
           <w:lang w:eastAsia="id-ID"/>
         </w:rPr>
+        <w:t>Per Batch:</w:t>
+      </w:r>
+      <w:r>
+        <w:rPr>
+          <w:rFonts w:eastAsia="Times New Roman" w:cs="Times New Roman"/>
+          <w:szCs w:val="24"/>
+          <w:lang w:eastAsia="id-ID"/>
+        </w:rPr>
+        <w:t xml:space="preserve"> Harga jual mengikuti batch/riwayat suplai yang digunakan (lebih kompleks).</w:t>
+      </w:r>
+    </w:p>
+    <w:p>
+      <w:pPr>
+        <w:spacing w:before="100" w:beforeAutospacing="1" w:after="100" w:afterAutospacing="1" w:line="240" w:lineRule="auto"/>
+        <w:rPr>
+          <w:rFonts w:eastAsia="Times New Roman" w:cs="Times New Roman"/>
+          <w:szCs w:val="24"/>
+          <w:lang w:eastAsia="id-ID"/>
+        </w:rPr>
+      </w:pPr>
+      <w:r>
+        <w:rPr>
+          <w:rFonts w:eastAsia="Times New Roman" w:cs="Times New Roman"/>
+          <w:szCs w:val="24"/>
+          <w:lang w:eastAsia="id-ID"/>
+        </w:rPr>
         <w:lastRenderedPageBreak/>
-        <w:t>Per Batch:</w:t>
-      </w:r>
-      <w:r>
-        <w:rPr>
-          <w:rFonts w:eastAsia="Times New Roman" w:cs="Times New Roman"/>
-          <w:szCs w:val="24"/>
-          <w:lang w:eastAsia="id-ID"/>
-        </w:rPr>
-        <w:t xml:space="preserve"> Harga jual mengikuti batch/riwayat suplai yang digunakan (lebih kompleks).</w:t>
-      </w:r>
-    </w:p>
-    <w:p>
-      <w:pPr>
-        <w:spacing w:before="100" w:beforeAutospacing="1" w:after="100" w:afterAutospacing="1" w:line="240" w:lineRule="auto"/>
-        <w:rPr>
-          <w:rFonts w:eastAsia="Times New Roman" w:cs="Times New Roman"/>
-          <w:szCs w:val="24"/>
-          <w:lang w:eastAsia="id-ID"/>
-        </w:rPr>
-      </w:pPr>
-      <w:r>
-        <w:rPr>
-          <w:rFonts w:eastAsia="Times New Roman" w:cs="Times New Roman"/>
-          <w:szCs w:val="24"/>
-          <w:lang w:eastAsia="id-ID"/>
-        </w:rPr>
         <w:t>Sistem dapat disesuaikan dengan pendekatan mana yang digunakan oleh klinik.</w:t>
       </w:r>
     </w:p>

</xml_diff>